<commit_message>
link oral exam and homework 3
</commit_message>
<xml_diff>
--- a/oral exam.docx
+++ b/oral exam.docx
@@ -1,6 +1,6 @@
 
 <file path=word/document.xml><?xml version="1.0" encoding="utf-8"?>
-<w:document xmlns:wpc="http://schemas.microsoft.com/office/word/2010/wordprocessingCanvas" xmlns:cx="http://schemas.microsoft.com/office/drawing/2014/chartex" xmlns:cx1="http://schemas.microsoft.com/office/drawing/2015/9/8/chartex" xmlns:cx2="http://schemas.microsoft.com/office/drawing/2015/10/21/chartex" xmlns:cx3="http://schemas.microsoft.com/office/drawing/2016/5/9/chartex" xmlns:cx4="http://schemas.microsoft.com/office/drawing/2016/5/10/chartex" xmlns:cx5="http://schemas.microsoft.com/office/drawing/2016/5/11/chartex" xmlns:cx6="http://schemas.microsoft.com/office/drawing/2016/5/12/chartex" xmlns:cx7="http://schemas.microsoft.com/office/drawing/2016/5/13/chartex" xmlns:cx8="http://schemas.microsoft.com/office/drawing/2016/5/14/chartex" xmlns:mc="http://schemas.openxmlformats.org/markup-compatibility/2006" xmlns:aink="http://schemas.microsoft.com/office/drawing/2016/ink" xmlns:am3d="http://schemas.microsoft.com/office/drawing/2017/model3d" xmlns:o="urn:schemas-microsoft-com:office:office" xmlns:r="http://schemas.openxmlformats.org/officeDocument/2006/relationships" xmlns:m="http://schemas.openxmlformats.org/officeDocument/2006/math" xmlns:v="urn:schemas-microsoft-com:vml" xmlns:wp14="http://schemas.microsoft.com/office/word/2010/wordprocessingDrawing" xmlns:wp="http://schemas.openxmlformats.org/drawingml/2006/wordprocessingDrawing" xmlns:w10="urn:schemas-microsoft-com:office:word" xmlns:w="http://schemas.openxmlformats.org/wordprocessingml/2006/main" xmlns:w14="http://schemas.microsoft.com/office/word/2010/wordml" xmlns:w15="http://schemas.microsoft.com/office/word/2012/wordml" xmlns:w16cid="http://schemas.microsoft.com/office/word/2016/wordml/cid" xmlns:w16se="http://schemas.microsoft.com/office/word/2015/wordml/symex" xmlns:wpg="http://schemas.microsoft.com/office/word/2010/wordprocessingGroup" xmlns:wpi="http://schemas.microsoft.com/office/word/2010/wordprocessingInk" xmlns:wne="http://schemas.microsoft.com/office/word/2006/wordml" xmlns:wps="http://schemas.microsoft.com/office/word/2010/wordprocessingShape" mc:Ignorable="w14 w15 w16se w16cid wp14">
+<w:document xmlns:wpc="http://schemas.microsoft.com/office/word/2010/wordprocessingCanvas" xmlns:cx="http://schemas.microsoft.com/office/drawing/2014/chartex" xmlns:cx1="http://schemas.microsoft.com/office/drawing/2015/9/8/chartex" xmlns:cx2="http://schemas.microsoft.com/office/drawing/2015/10/21/chartex" xmlns:cx3="http://schemas.microsoft.com/office/drawing/2016/5/9/chartex" xmlns:cx4="http://schemas.microsoft.com/office/drawing/2016/5/10/chartex" xmlns:cx5="http://schemas.microsoft.com/office/drawing/2016/5/11/chartex" xmlns:cx6="http://schemas.microsoft.com/office/drawing/2016/5/12/chartex" xmlns:cx7="http://schemas.microsoft.com/office/drawing/2016/5/13/chartex" xmlns:cx8="http://schemas.microsoft.com/office/drawing/2016/5/14/chartex" xmlns:mc="http://schemas.openxmlformats.org/markup-compatibility/2006" xmlns:aink="http://schemas.microsoft.com/office/drawing/2016/ink" xmlns:am3d="http://schemas.microsoft.com/office/drawing/2017/model3d" xmlns:o="urn:schemas-microsoft-com:office:office" xmlns:r="http://schemas.openxmlformats.org/officeDocument/2006/relationships" xmlns:m="http://schemas.openxmlformats.org/officeDocument/2006/math" xmlns:v="urn:schemas-microsoft-com:vml" xmlns:wp14="http://schemas.microsoft.com/office/word/2010/wordprocessingDrawing" xmlns:wp="http://schemas.openxmlformats.org/drawingml/2006/wordprocessingDrawing" xmlns:w10="urn:schemas-microsoft-com:office:word" xmlns:w="http://schemas.openxmlformats.org/wordprocessingml/2006/main" xmlns:w14="http://schemas.microsoft.com/office/word/2010/wordml" xmlns:w15="http://schemas.microsoft.com/office/word/2012/wordml" xmlns:w16cex="http://schemas.microsoft.com/office/word/2018/wordml/cex" xmlns:w16cid="http://schemas.microsoft.com/office/word/2016/wordml/cid" xmlns:w16="http://schemas.microsoft.com/office/word/2018/wordml" xmlns:w16se="http://schemas.microsoft.com/office/word/2015/wordml/symex" xmlns:wpg="http://schemas.microsoft.com/office/word/2010/wordprocessingGroup" xmlns:wpi="http://schemas.microsoft.com/office/word/2010/wordprocessingInk" xmlns:wne="http://schemas.microsoft.com/office/word/2006/wordml" xmlns:wps="http://schemas.microsoft.com/office/word/2010/wordprocessingShape" mc:Ignorable="w14 w15 w16se w16cid w16 w16cex wp14">
   <w:body>
     <w:p>
       <w:pPr>
@@ -32,7 +32,16 @@
         <w:jc w:val="center"/>
       </w:pPr>
       <w:r>
-        <w:t xml:space="preserve">You will be asked to answer three of these during your oral exam. You may use a whiteboard, if it is helpful to communicate ideas with figures or equations. </w:t>
+        <w:t xml:space="preserve">You will be asked to answer </w:t>
+      </w:r>
+      <w:r>
+        <w:rPr>
+          <w:u w:val="single"/>
+        </w:rPr>
+        <w:t>three</w:t>
+      </w:r>
+      <w:r>
+        <w:t xml:space="preserve"> of these during your oral exam. You may use a whiteboard, if it is helpful to communicate ideas with figures or equations. </w:t>
       </w:r>
     </w:p>
     <w:p>
@@ -73,8 +82,6 @@
       <w:r>
         <w:t>,</w:t>
       </w:r>
-      <w:bookmarkStart w:id="0" w:name="_GoBack"/>
-      <w:bookmarkEnd w:id="0"/>
       <w:r>
         <w:t xml:space="preserve"> and how can we establish it? </w:t>
       </w:r>
@@ -304,7 +311,7 @@
 </file>
 
 <file path=word/numbering.xml><?xml version="1.0" encoding="utf-8"?>
-<w:numbering xmlns:wpc="http://schemas.microsoft.com/office/word/2010/wordprocessingCanvas" xmlns:cx="http://schemas.microsoft.com/office/drawing/2014/chartex" xmlns:cx1="http://schemas.microsoft.com/office/drawing/2015/9/8/chartex" xmlns:cx2="http://schemas.microsoft.com/office/drawing/2015/10/21/chartex" xmlns:cx3="http://schemas.microsoft.com/office/drawing/2016/5/9/chartex" xmlns:cx4="http://schemas.microsoft.com/office/drawing/2016/5/10/chartex" xmlns:cx5="http://schemas.microsoft.com/office/drawing/2016/5/11/chartex" xmlns:cx6="http://schemas.microsoft.com/office/drawing/2016/5/12/chartex" xmlns:cx7="http://schemas.microsoft.com/office/drawing/2016/5/13/chartex" xmlns:cx8="http://schemas.microsoft.com/office/drawing/2016/5/14/chartex" xmlns:mc="http://schemas.openxmlformats.org/markup-compatibility/2006" xmlns:aink="http://schemas.microsoft.com/office/drawing/2016/ink" xmlns:am3d="http://schemas.microsoft.com/office/drawing/2017/model3d" xmlns:o="urn:schemas-microsoft-com:office:office" xmlns:r="http://schemas.openxmlformats.org/officeDocument/2006/relationships" xmlns:m="http://schemas.openxmlformats.org/officeDocument/2006/math" xmlns:v="urn:schemas-microsoft-com:vml" xmlns:wp14="http://schemas.microsoft.com/office/word/2010/wordprocessingDrawing" xmlns:wp="http://schemas.openxmlformats.org/drawingml/2006/wordprocessingDrawing" xmlns:w10="urn:schemas-microsoft-com:office:word" xmlns:w="http://schemas.openxmlformats.org/wordprocessingml/2006/main" xmlns:w14="http://schemas.microsoft.com/office/word/2010/wordml" xmlns:w15="http://schemas.microsoft.com/office/word/2012/wordml" xmlns:w16cid="http://schemas.microsoft.com/office/word/2016/wordml/cid" xmlns:w16se="http://schemas.microsoft.com/office/word/2015/wordml/symex" xmlns:wpg="http://schemas.microsoft.com/office/word/2010/wordprocessingGroup" xmlns:wpi="http://schemas.microsoft.com/office/word/2010/wordprocessingInk" xmlns:wne="http://schemas.microsoft.com/office/word/2006/wordml" xmlns:wps="http://schemas.microsoft.com/office/word/2010/wordprocessingShape" mc:Ignorable="w14 w15 w16se w16cid wp14">
+<w:numbering xmlns:wpc="http://schemas.microsoft.com/office/word/2010/wordprocessingCanvas" xmlns:cx="http://schemas.microsoft.com/office/drawing/2014/chartex" xmlns:cx1="http://schemas.microsoft.com/office/drawing/2015/9/8/chartex" xmlns:cx2="http://schemas.microsoft.com/office/drawing/2015/10/21/chartex" xmlns:cx3="http://schemas.microsoft.com/office/drawing/2016/5/9/chartex" xmlns:cx4="http://schemas.microsoft.com/office/drawing/2016/5/10/chartex" xmlns:cx5="http://schemas.microsoft.com/office/drawing/2016/5/11/chartex" xmlns:cx6="http://schemas.microsoft.com/office/drawing/2016/5/12/chartex" xmlns:cx7="http://schemas.microsoft.com/office/drawing/2016/5/13/chartex" xmlns:cx8="http://schemas.microsoft.com/office/drawing/2016/5/14/chartex" xmlns:mc="http://schemas.openxmlformats.org/markup-compatibility/2006" xmlns:aink="http://schemas.microsoft.com/office/drawing/2016/ink" xmlns:am3d="http://schemas.microsoft.com/office/drawing/2017/model3d" xmlns:o="urn:schemas-microsoft-com:office:office" xmlns:r="http://schemas.openxmlformats.org/officeDocument/2006/relationships" xmlns:m="http://schemas.openxmlformats.org/officeDocument/2006/math" xmlns:v="urn:schemas-microsoft-com:vml" xmlns:wp14="http://schemas.microsoft.com/office/word/2010/wordprocessingDrawing" xmlns:wp="http://schemas.openxmlformats.org/drawingml/2006/wordprocessingDrawing" xmlns:w10="urn:schemas-microsoft-com:office:word" xmlns:w="http://schemas.openxmlformats.org/wordprocessingml/2006/main" xmlns:w14="http://schemas.microsoft.com/office/word/2010/wordml" xmlns:w15="http://schemas.microsoft.com/office/word/2012/wordml" xmlns:w16cex="http://schemas.microsoft.com/office/word/2018/wordml/cex" xmlns:w16cid="http://schemas.microsoft.com/office/word/2016/wordml/cid" xmlns:w16="http://schemas.microsoft.com/office/word/2018/wordml" xmlns:w16se="http://schemas.microsoft.com/office/word/2015/wordml/symex" xmlns:wpg="http://schemas.microsoft.com/office/word/2010/wordprocessingGroup" xmlns:wpi="http://schemas.microsoft.com/office/word/2010/wordprocessingInk" xmlns:wne="http://schemas.microsoft.com/office/word/2006/wordml" xmlns:wps="http://schemas.microsoft.com/office/word/2010/wordprocessingShape" mc:Ignorable="w14 w15 w16se w16cid w16 w16cex wp14">
   <w:abstractNum w:abstractNumId="0" w15:restartNumberingAfterBreak="0">
     <w:nsid w:val="398F72B2"/>
     <w:multiLevelType w:val="hybridMultilevel"/>
@@ -894,7 +901,7 @@
 </file>
 
 <file path=word/styles.xml><?xml version="1.0" encoding="utf-8"?>
-<w:styles xmlns:mc="http://schemas.openxmlformats.org/markup-compatibility/2006" xmlns:r="http://schemas.openxmlformats.org/officeDocument/2006/relationships" xmlns:w="http://schemas.openxmlformats.org/wordprocessingml/2006/main" xmlns:w14="http://schemas.microsoft.com/office/word/2010/wordml" xmlns:w15="http://schemas.microsoft.com/office/word/2012/wordml" xmlns:w16cid="http://schemas.microsoft.com/office/word/2016/wordml/cid" xmlns:w16se="http://schemas.microsoft.com/office/word/2015/wordml/symex" mc:Ignorable="w14 w15 w16se w16cid">
+<w:styles xmlns:mc="http://schemas.openxmlformats.org/markup-compatibility/2006" xmlns:r="http://schemas.openxmlformats.org/officeDocument/2006/relationships" xmlns:w="http://schemas.openxmlformats.org/wordprocessingml/2006/main" xmlns:w14="http://schemas.microsoft.com/office/word/2010/wordml" xmlns:w15="http://schemas.microsoft.com/office/word/2012/wordml" xmlns:w16cex="http://schemas.microsoft.com/office/word/2018/wordml/cex" xmlns:w16cid="http://schemas.microsoft.com/office/word/2016/wordml/cid" xmlns:w16="http://schemas.microsoft.com/office/word/2018/wordml" xmlns:w16se="http://schemas.microsoft.com/office/word/2015/wordml/symex" mc:Ignorable="w14 w15 w16se w16cid w16 w16cex">
   <w:docDefaults>
     <w:rPrDefault>
       <w:rPr>

</xml_diff>

<commit_message>
link oral exam questions
</commit_message>
<xml_diff>
--- a/oral exam.docx
+++ b/oral exam.docx
@@ -1,6 +1,6 @@
 
 <file path=word/document.xml><?xml version="1.0" encoding="utf-8"?>
-<w:document xmlns:wpc="http://schemas.microsoft.com/office/word/2010/wordprocessingCanvas" xmlns:cx="http://schemas.microsoft.com/office/drawing/2014/chartex" xmlns:cx1="http://schemas.microsoft.com/office/drawing/2015/9/8/chartex" xmlns:cx2="http://schemas.microsoft.com/office/drawing/2015/10/21/chartex" xmlns:cx3="http://schemas.microsoft.com/office/drawing/2016/5/9/chartex" xmlns:cx4="http://schemas.microsoft.com/office/drawing/2016/5/10/chartex" xmlns:cx5="http://schemas.microsoft.com/office/drawing/2016/5/11/chartex" xmlns:cx6="http://schemas.microsoft.com/office/drawing/2016/5/12/chartex" xmlns:cx7="http://schemas.microsoft.com/office/drawing/2016/5/13/chartex" xmlns:cx8="http://schemas.microsoft.com/office/drawing/2016/5/14/chartex" xmlns:mc="http://schemas.openxmlformats.org/markup-compatibility/2006" xmlns:aink="http://schemas.microsoft.com/office/drawing/2016/ink" xmlns:am3d="http://schemas.microsoft.com/office/drawing/2017/model3d" xmlns:o="urn:schemas-microsoft-com:office:office" xmlns:r="http://schemas.openxmlformats.org/officeDocument/2006/relationships" xmlns:m="http://schemas.openxmlformats.org/officeDocument/2006/math" xmlns:v="urn:schemas-microsoft-com:vml" xmlns:wp14="http://schemas.microsoft.com/office/word/2010/wordprocessingDrawing" xmlns:wp="http://schemas.openxmlformats.org/drawingml/2006/wordprocessingDrawing" xmlns:w10="urn:schemas-microsoft-com:office:word" xmlns:w="http://schemas.openxmlformats.org/wordprocessingml/2006/main" xmlns:w14="http://schemas.microsoft.com/office/word/2010/wordml" xmlns:w15="http://schemas.microsoft.com/office/word/2012/wordml" xmlns:w16cex="http://schemas.microsoft.com/office/word/2018/wordml/cex" xmlns:w16cid="http://schemas.microsoft.com/office/word/2016/wordml/cid" xmlns:w16="http://schemas.microsoft.com/office/word/2018/wordml" xmlns:w16sdtdh="http://schemas.microsoft.com/office/word/2020/wordml/sdtdatahash" xmlns:w16se="http://schemas.microsoft.com/office/word/2015/wordml/symex" xmlns:wpg="http://schemas.microsoft.com/office/word/2010/wordprocessingGroup" xmlns:wpi="http://schemas.microsoft.com/office/word/2010/wordprocessingInk" xmlns:wne="http://schemas.microsoft.com/office/word/2006/wordml" xmlns:wps="http://schemas.microsoft.com/office/word/2010/wordprocessingShape" mc:Ignorable="w14 w15 w16se w16cid w16 w16cex w16sdtdh wp14">
+<w:document xmlns:wpc="http://schemas.microsoft.com/office/word/2010/wordprocessingCanvas" xmlns:cx="http://schemas.microsoft.com/office/drawing/2014/chartex" xmlns:cx1="http://schemas.microsoft.com/office/drawing/2015/9/8/chartex" xmlns:cx2="http://schemas.microsoft.com/office/drawing/2015/10/21/chartex" xmlns:cx3="http://schemas.microsoft.com/office/drawing/2016/5/9/chartex" xmlns:cx4="http://schemas.microsoft.com/office/drawing/2016/5/10/chartex" xmlns:cx5="http://schemas.microsoft.com/office/drawing/2016/5/11/chartex" xmlns:cx6="http://schemas.microsoft.com/office/drawing/2016/5/12/chartex" xmlns:cx7="http://schemas.microsoft.com/office/drawing/2016/5/13/chartex" xmlns:cx8="http://schemas.microsoft.com/office/drawing/2016/5/14/chartex" xmlns:mc="http://schemas.openxmlformats.org/markup-compatibility/2006" xmlns:aink="http://schemas.microsoft.com/office/drawing/2016/ink" xmlns:am3d="http://schemas.microsoft.com/office/drawing/2017/model3d" xmlns:o="urn:schemas-microsoft-com:office:office" xmlns:oel="http://schemas.microsoft.com/office/2019/extlst" xmlns:r="http://schemas.openxmlformats.org/officeDocument/2006/relationships" xmlns:m="http://schemas.openxmlformats.org/officeDocument/2006/math" xmlns:v="urn:schemas-microsoft-com:vml" xmlns:wp14="http://schemas.microsoft.com/office/word/2010/wordprocessingDrawing" xmlns:wp="http://schemas.openxmlformats.org/drawingml/2006/wordprocessingDrawing" xmlns:w10="urn:schemas-microsoft-com:office:word" xmlns:w="http://schemas.openxmlformats.org/wordprocessingml/2006/main" xmlns:w14="http://schemas.microsoft.com/office/word/2010/wordml" xmlns:w15="http://schemas.microsoft.com/office/word/2012/wordml" xmlns:w16cex="http://schemas.microsoft.com/office/word/2018/wordml/cex" xmlns:w16cid="http://schemas.microsoft.com/office/word/2016/wordml/cid" xmlns:w16="http://schemas.microsoft.com/office/word/2018/wordml" xmlns:w16sdtdh="http://schemas.microsoft.com/office/word/2020/wordml/sdtdatahash" xmlns:w16se="http://schemas.microsoft.com/office/word/2015/wordml/symex" xmlns:wpg="http://schemas.microsoft.com/office/word/2010/wordprocessingGroup" xmlns:wpi="http://schemas.microsoft.com/office/word/2010/wordprocessingInk" xmlns:wne="http://schemas.microsoft.com/office/word/2006/wordml" xmlns:wps="http://schemas.microsoft.com/office/word/2010/wordprocessingShape" mc:Ignorable="w14 w15 w16se w16cid w16 w16cex w16sdtdh wp14">
   <w:body>
     <w:p>
       <w:pPr>
@@ -113,7 +113,7 @@
         </w:numPr>
       </w:pPr>
       <w:r>
-        <w:t>What is the replication (reproducibility/credibility) crisis?</w:t>
+        <w:t>Name one of the major critiques of NSHT, how it has affected the culture of science, and one way we can try to mitigate the concerns.</w:t>
       </w:r>
     </w:p>
     <w:p>
@@ -208,6 +208,23 @@
         </w:numPr>
       </w:pPr>
       <w:r>
+        <w:t>How do you interpret the confidence interval around a statistic?</w:t>
+      </w:r>
+    </w:p>
+    <w:p>
+      <w:pPr>
+        <w:pStyle w:val="ListParagraph"/>
+      </w:pPr>
+    </w:p>
+    <w:p>
+      <w:pPr>
+        <w:pStyle w:val="ListParagraph"/>
+        <w:numPr>
+          <w:ilvl w:val="0"/>
+          <w:numId w:val="4"/>
+        </w:numPr>
+      </w:pPr>
+      <w:r>
         <w:t>What is a sampling distribution?</w:t>
       </w:r>
     </w:p>
@@ -234,31 +251,7 @@
         <w:t>distribution when studying means?</w:t>
       </w:r>
     </w:p>
-    <w:p>
-      <w:pPr>
-        <w:pStyle w:val="ListParagraph"/>
-      </w:pPr>
-    </w:p>
-    <w:p>
-      <w:pPr>
-        <w:pStyle w:val="ListParagraph"/>
-        <w:numPr>
-          <w:ilvl w:val="0"/>
-          <w:numId w:val="4"/>
-        </w:numPr>
-      </w:pPr>
-      <w:r>
-        <w:t>How do you interpret</w:t>
-      </w:r>
-      <w:r>
-        <w:t xml:space="preserve"> the confidence interval around a statistic?</w:t>
-      </w:r>
-    </w:p>
-    <w:p>
-      <w:pPr>
-        <w:pStyle w:val="ListParagraph"/>
-      </w:pPr>
-    </w:p>
+    <w:p/>
     <w:p>
       <w:pPr>
         <w:pStyle w:val="ListParagraph"/>
@@ -373,7 +366,7 @@
 </file>
 
 <file path=word/numbering.xml><?xml version="1.0" encoding="utf-8"?>
-<w:numbering xmlns:wpc="http://schemas.microsoft.com/office/word/2010/wordprocessingCanvas" xmlns:cx="http://schemas.microsoft.com/office/drawing/2014/chartex" xmlns:cx1="http://schemas.microsoft.com/office/drawing/2015/9/8/chartex" xmlns:cx2="http://schemas.microsoft.com/office/drawing/2015/10/21/chartex" xmlns:cx3="http://schemas.microsoft.com/office/drawing/2016/5/9/chartex" xmlns:cx4="http://schemas.microsoft.com/office/drawing/2016/5/10/chartex" xmlns:cx5="http://schemas.microsoft.com/office/drawing/2016/5/11/chartex" xmlns:cx6="http://schemas.microsoft.com/office/drawing/2016/5/12/chartex" xmlns:cx7="http://schemas.microsoft.com/office/drawing/2016/5/13/chartex" xmlns:cx8="http://schemas.microsoft.com/office/drawing/2016/5/14/chartex" xmlns:mc="http://schemas.openxmlformats.org/markup-compatibility/2006" xmlns:aink="http://schemas.microsoft.com/office/drawing/2016/ink" xmlns:am3d="http://schemas.microsoft.com/office/drawing/2017/model3d" xmlns:o="urn:schemas-microsoft-com:office:office" xmlns:r="http://schemas.openxmlformats.org/officeDocument/2006/relationships" xmlns:m="http://schemas.openxmlformats.org/officeDocument/2006/math" xmlns:v="urn:schemas-microsoft-com:vml" xmlns:wp14="http://schemas.microsoft.com/office/word/2010/wordprocessingDrawing" xmlns:wp="http://schemas.openxmlformats.org/drawingml/2006/wordprocessingDrawing" xmlns:w10="urn:schemas-microsoft-com:office:word" xmlns:w="http://schemas.openxmlformats.org/wordprocessingml/2006/main" xmlns:w14="http://schemas.microsoft.com/office/word/2010/wordml" xmlns:w15="http://schemas.microsoft.com/office/word/2012/wordml" xmlns:w16cex="http://schemas.microsoft.com/office/word/2018/wordml/cex" xmlns:w16cid="http://schemas.microsoft.com/office/word/2016/wordml/cid" xmlns:w16="http://schemas.microsoft.com/office/word/2018/wordml" xmlns:w16sdtdh="http://schemas.microsoft.com/office/word/2020/wordml/sdtdatahash" xmlns:w16se="http://schemas.microsoft.com/office/word/2015/wordml/symex" xmlns:wpg="http://schemas.microsoft.com/office/word/2010/wordprocessingGroup" xmlns:wpi="http://schemas.microsoft.com/office/word/2010/wordprocessingInk" xmlns:wne="http://schemas.microsoft.com/office/word/2006/wordml" xmlns:wps="http://schemas.microsoft.com/office/word/2010/wordprocessingShape" mc:Ignorable="w14 w15 w16se w16cid w16 w16cex w16sdtdh wp14">
+<w:numbering xmlns:wpc="http://schemas.microsoft.com/office/word/2010/wordprocessingCanvas" xmlns:cx="http://schemas.microsoft.com/office/drawing/2014/chartex" xmlns:cx1="http://schemas.microsoft.com/office/drawing/2015/9/8/chartex" xmlns:cx2="http://schemas.microsoft.com/office/drawing/2015/10/21/chartex" xmlns:cx3="http://schemas.microsoft.com/office/drawing/2016/5/9/chartex" xmlns:cx4="http://schemas.microsoft.com/office/drawing/2016/5/10/chartex" xmlns:cx5="http://schemas.microsoft.com/office/drawing/2016/5/11/chartex" xmlns:cx6="http://schemas.microsoft.com/office/drawing/2016/5/12/chartex" xmlns:cx7="http://schemas.microsoft.com/office/drawing/2016/5/13/chartex" xmlns:cx8="http://schemas.microsoft.com/office/drawing/2016/5/14/chartex" xmlns:mc="http://schemas.openxmlformats.org/markup-compatibility/2006" xmlns:aink="http://schemas.microsoft.com/office/drawing/2016/ink" xmlns:am3d="http://schemas.microsoft.com/office/drawing/2017/model3d" xmlns:o="urn:schemas-microsoft-com:office:office" xmlns:oel="http://schemas.microsoft.com/office/2019/extlst" xmlns:r="http://schemas.openxmlformats.org/officeDocument/2006/relationships" xmlns:m="http://schemas.openxmlformats.org/officeDocument/2006/math" xmlns:v="urn:schemas-microsoft-com:vml" xmlns:wp14="http://schemas.microsoft.com/office/word/2010/wordprocessingDrawing" xmlns:wp="http://schemas.openxmlformats.org/drawingml/2006/wordprocessingDrawing" xmlns:w10="urn:schemas-microsoft-com:office:word" xmlns:w="http://schemas.openxmlformats.org/wordprocessingml/2006/main" xmlns:w14="http://schemas.microsoft.com/office/word/2010/wordml" xmlns:w15="http://schemas.microsoft.com/office/word/2012/wordml" xmlns:w16cex="http://schemas.microsoft.com/office/word/2018/wordml/cex" xmlns:w16cid="http://schemas.microsoft.com/office/word/2016/wordml/cid" xmlns:w16="http://schemas.microsoft.com/office/word/2018/wordml" xmlns:w16sdtdh="http://schemas.microsoft.com/office/word/2020/wordml/sdtdatahash" xmlns:w16se="http://schemas.microsoft.com/office/word/2015/wordml/symex" xmlns:wpg="http://schemas.microsoft.com/office/word/2010/wordprocessingGroup" xmlns:wpi="http://schemas.microsoft.com/office/word/2010/wordprocessingInk" xmlns:wne="http://schemas.microsoft.com/office/word/2006/wordml" xmlns:wps="http://schemas.microsoft.com/office/word/2010/wordprocessingShape" mc:Ignorable="w14 w15 w16se w16cid w16 w16cex w16sdtdh wp14">
   <w:abstractNum w:abstractNumId="0" w15:restartNumberingAfterBreak="0">
     <w:nsid w:val="398F72B2"/>
     <w:multiLevelType w:val="hybridMultilevel"/>
@@ -941,22 +934,22 @@
       </w:pPr>
     </w:lvl>
   </w:abstractNum>
-  <w:num w:numId="1">
+  <w:num w:numId="1" w16cid:durableId="2061244265">
     <w:abstractNumId w:val="0"/>
   </w:num>
-  <w:num w:numId="2">
+  <w:num w:numId="2" w16cid:durableId="1697656953">
     <w:abstractNumId w:val="2"/>
   </w:num>
-  <w:num w:numId="3">
+  <w:num w:numId="3" w16cid:durableId="1453137086">
     <w:abstractNumId w:val="5"/>
   </w:num>
-  <w:num w:numId="4">
+  <w:num w:numId="4" w16cid:durableId="6491384">
     <w:abstractNumId w:val="3"/>
   </w:num>
-  <w:num w:numId="5">
+  <w:num w:numId="5" w16cid:durableId="1436751623">
     <w:abstractNumId w:val="1"/>
   </w:num>
-  <w:num w:numId="6">
+  <w:num w:numId="6" w16cid:durableId="2013020298">
     <w:abstractNumId w:val="4"/>
   </w:num>
 </w:numbering>

</xml_diff>

<commit_message>
update oral exam R code
</commit_message>
<xml_diff>
--- a/oral exam.docx
+++ b/oral exam.docx
@@ -41,7 +41,15 @@
         <w:t>three</w:t>
       </w:r>
       <w:r>
-        <w:t xml:space="preserve"> of these during your oral exam. You may use a whiteboard, if it is helpful to communicate ideas with figures or equations. </w:t>
+        <w:t xml:space="preserve"> of these during your oral exam. You may use a </w:t>
+      </w:r>
+      <w:proofErr w:type="gramStart"/>
+      <w:r>
+        <w:t>whiteboard, if</w:t>
+      </w:r>
+      <w:proofErr w:type="gramEnd"/>
+      <w:r>
+        <w:t xml:space="preserve"> it is helpful to communicate ideas with figures or equations. </w:t>
       </w:r>
     </w:p>
     <w:p>

</xml_diff>